<commit_message>
Updated docx to have experiences in it
</commit_message>
<xml_diff>
--- a/JAD Final Project/Program_Description.docx
+++ b/JAD Final Project/Program_Description.docx
@@ -35,18 +35,8 @@
           <w:sz w:val="24"/>
           <w:szCs w:val="24"/>
         </w:rPr>
-        <w:t xml:space="preserve">Abdallah </w:t>
-      </w:r>
-      <w:proofErr w:type="spellStart"/>
-      <w:r>
-        <w:rPr>
-          <w:rFonts w:asciiTheme="majorBidi" w:hAnsiTheme="majorBidi" w:cstheme="majorBidi"/>
-          <w:sz w:val="24"/>
-          <w:szCs w:val="24"/>
-        </w:rPr>
-        <w:t>Abualkheir</w:t>
-      </w:r>
-      <w:proofErr w:type="spellEnd"/>
+        <w:t>Abdallah Abualkheir</w:t>
+      </w:r>
     </w:p>
     <w:p>
       <w:pPr>
@@ -234,27 +224,8 @@
           <w:sz w:val="24"/>
           <w:szCs w:val="24"/>
         </w:rPr>
-        <w:t xml:space="preserve"> necessary to, as the name suggests, create different data structures and containers such as files, </w:t>
-      </w:r>
-      <w:proofErr w:type="gramStart"/>
-      <w:r>
-        <w:rPr>
-          <w:rFonts w:asciiTheme="majorBidi" w:hAnsiTheme="majorBidi" w:cstheme="majorBidi"/>
-          <w:sz w:val="24"/>
-          <w:szCs w:val="24"/>
-        </w:rPr>
-        <w:t>classes</w:t>
-      </w:r>
-      <w:proofErr w:type="gramEnd"/>
-      <w:r>
-        <w:rPr>
-          <w:rFonts w:asciiTheme="majorBidi" w:hAnsiTheme="majorBidi" w:cstheme="majorBidi"/>
-          <w:sz w:val="24"/>
-          <w:szCs w:val="24"/>
-        </w:rPr>
-        <w:t xml:space="preserve"> and methods. More specifically, the create file function will create a file given a user-inputted name and directory. Then there is the </w:t>
-      </w:r>
-      <w:proofErr w:type="spellStart"/>
+        <w:t xml:space="preserve"> necessary to, as the name suggests, create different data structures and containers such as files, classes and methods. More specifically, the create file function will create a file given a user-inputted name and directory. Then there is the </w:t>
+      </w:r>
       <w:r>
         <w:rPr>
           <w:rFonts w:asciiTheme="majorBidi" w:hAnsiTheme="majorBidi" w:cstheme="majorBidi"/>
@@ -273,7 +244,6 @@
         </w:rPr>
         <w:t>_feild_input</w:t>
       </w:r>
-      <w:proofErr w:type="spellEnd"/>
       <w:r>
         <w:rPr>
           <w:rFonts w:asciiTheme="majorBidi" w:hAnsiTheme="majorBidi" w:cstheme="majorBidi"/>
@@ -359,18 +329,8 @@
           <w:sz w:val="24"/>
           <w:szCs w:val="24"/>
         </w:rPr>
-        <w:t xml:space="preserve">create : this will generate new things for the </w:t>
-      </w:r>
-      <w:proofErr w:type="gramStart"/>
-      <w:r>
-        <w:rPr>
-          <w:rFonts w:asciiTheme="majorBidi" w:hAnsiTheme="majorBidi" w:cstheme="majorBidi"/>
-          <w:sz w:val="24"/>
-          <w:szCs w:val="24"/>
-        </w:rPr>
-        <w:t>user</w:t>
-      </w:r>
-      <w:proofErr w:type="gramEnd"/>
+        <w:t>create : this will generate new things for the user</w:t>
+      </w:r>
     </w:p>
     <w:p>
       <w:pPr>
@@ -403,18 +363,8 @@
           <w:sz w:val="24"/>
           <w:szCs w:val="24"/>
         </w:rPr>
-        <w:t xml:space="preserve">A. file : this will create a file inside the selected </w:t>
-      </w:r>
-      <w:proofErr w:type="gramStart"/>
-      <w:r>
-        <w:rPr>
-          <w:rFonts w:asciiTheme="majorBidi" w:hAnsiTheme="majorBidi" w:cstheme="majorBidi"/>
-          <w:sz w:val="24"/>
-          <w:szCs w:val="24"/>
-        </w:rPr>
-        <w:t>folder</w:t>
-      </w:r>
-      <w:proofErr w:type="gramEnd"/>
+        <w:t>A. file : this will create a file inside the selected folder</w:t>
+      </w:r>
     </w:p>
     <w:p>
       <w:pPr>
@@ -447,18 +397,8 @@
           <w:sz w:val="24"/>
           <w:szCs w:val="24"/>
         </w:rPr>
-        <w:t xml:space="preserve">B. class : this will create a class inside a selected </w:t>
-      </w:r>
-      <w:proofErr w:type="gramStart"/>
-      <w:r>
-        <w:rPr>
-          <w:rFonts w:asciiTheme="majorBidi" w:hAnsiTheme="majorBidi" w:cstheme="majorBidi"/>
-          <w:sz w:val="24"/>
-          <w:szCs w:val="24"/>
-        </w:rPr>
-        <w:t>file</w:t>
-      </w:r>
-      <w:proofErr w:type="gramEnd"/>
+        <w:t>B. class : this will create a class inside a selected file</w:t>
+      </w:r>
     </w:p>
     <w:p>
       <w:pPr>
@@ -492,46 +432,26 @@
           <w:sz w:val="24"/>
           <w:szCs w:val="24"/>
         </w:rPr>
-        <w:t xml:space="preserve">ed </w:t>
-      </w:r>
-      <w:proofErr w:type="gramStart"/>
-      <w:r>
-        <w:rPr>
-          <w:rFonts w:asciiTheme="majorBidi" w:hAnsiTheme="majorBidi" w:cstheme="majorBidi"/>
-          <w:sz w:val="24"/>
-          <w:szCs w:val="24"/>
-        </w:rPr>
-        <w:t>folder</w:t>
-      </w:r>
-      <w:proofErr w:type="gramEnd"/>
-    </w:p>
-    <w:p>
-      <w:pPr>
-        <w:spacing w:line="480" w:lineRule="auto"/>
-        <w:rPr>
-          <w:rFonts w:asciiTheme="majorBidi" w:hAnsiTheme="majorBidi" w:cstheme="majorBidi"/>
-          <w:sz w:val="24"/>
-          <w:szCs w:val="24"/>
-        </w:rPr>
-      </w:pPr>
-      <w:r>
-        <w:rPr>
-          <w:rFonts w:asciiTheme="majorBidi" w:hAnsiTheme="majorBidi" w:cstheme="majorBidi"/>
-          <w:sz w:val="24"/>
-          <w:szCs w:val="24"/>
-        </w:rPr>
-        <w:t xml:space="preserve">2. add : this will add things to your classes or </w:t>
-      </w:r>
-      <w:proofErr w:type="gramStart"/>
-      <w:r>
-        <w:rPr>
-          <w:rFonts w:asciiTheme="majorBidi" w:hAnsiTheme="majorBidi" w:cstheme="majorBidi"/>
-          <w:sz w:val="24"/>
-          <w:szCs w:val="24"/>
-        </w:rPr>
-        <w:t>methods</w:t>
-      </w:r>
-      <w:proofErr w:type="gramEnd"/>
+        <w:t>ed folder</w:t>
+      </w:r>
+    </w:p>
+    <w:p>
+      <w:pPr>
+        <w:spacing w:line="480" w:lineRule="auto"/>
+        <w:rPr>
+          <w:rFonts w:asciiTheme="majorBidi" w:hAnsiTheme="majorBidi" w:cstheme="majorBidi"/>
+          <w:sz w:val="24"/>
+          <w:szCs w:val="24"/>
+        </w:rPr>
+      </w:pPr>
+      <w:r>
+        <w:rPr>
+          <w:rFonts w:asciiTheme="majorBidi" w:hAnsiTheme="majorBidi" w:cstheme="majorBidi"/>
+          <w:sz w:val="24"/>
+          <w:szCs w:val="24"/>
+        </w:rPr>
+        <w:t>2. add : this will add things to your classes or methods</w:t>
+      </w:r>
     </w:p>
     <w:p>
       <w:pPr>
@@ -549,18 +469,8 @@
           <w:sz w:val="24"/>
           <w:szCs w:val="24"/>
         </w:rPr>
-        <w:t xml:space="preserve">A. content : add variables to your method to make it </w:t>
-      </w:r>
-      <w:proofErr w:type="gramStart"/>
-      <w:r>
-        <w:rPr>
-          <w:rFonts w:asciiTheme="majorBidi" w:hAnsiTheme="majorBidi" w:cstheme="majorBidi"/>
-          <w:sz w:val="24"/>
-          <w:szCs w:val="24"/>
-        </w:rPr>
-        <w:t>work</w:t>
-      </w:r>
-      <w:proofErr w:type="gramEnd"/>
+        <w:t>A. content : add variables to your method to make it work</w:t>
+      </w:r>
     </w:p>
     <w:p>
       <w:pPr>
@@ -614,25 +524,7 @@
           <w:sz w:val="24"/>
           <w:szCs w:val="24"/>
         </w:rPr>
-        <w:t xml:space="preserve">    - A new window will show up </w:t>
-      </w:r>
-      <w:proofErr w:type="spellStart"/>
-      <w:r>
-        <w:rPr>
-          <w:rFonts w:asciiTheme="majorBidi" w:hAnsiTheme="majorBidi" w:cstheme="majorBidi"/>
-          <w:sz w:val="24"/>
-          <w:szCs w:val="24"/>
-        </w:rPr>
-        <w:t>wih</w:t>
-      </w:r>
-      <w:proofErr w:type="spellEnd"/>
-      <w:r>
-        <w:rPr>
-          <w:rFonts w:asciiTheme="majorBidi" w:hAnsiTheme="majorBidi" w:cstheme="majorBidi"/>
-          <w:sz w:val="24"/>
-          <w:szCs w:val="24"/>
-        </w:rPr>
-        <w:t xml:space="preserve"> three buttons, one for choosing the directory, </w:t>
+        <w:t xml:space="preserve">    - A new window will show up wih three buttons, one for choosing the directory, </w:t>
       </w:r>
     </w:p>
     <w:p>
@@ -724,25 +616,7 @@
           <w:sz w:val="24"/>
           <w:szCs w:val="24"/>
         </w:rPr>
-        <w:t xml:space="preserve"> you would like </w:t>
-      </w:r>
-      <w:proofErr w:type="spellStart"/>
-      <w:r>
-        <w:rPr>
-          <w:rFonts w:asciiTheme="majorBidi" w:hAnsiTheme="majorBidi" w:cstheme="majorBidi"/>
-          <w:sz w:val="24"/>
-          <w:szCs w:val="24"/>
-        </w:rPr>
-        <w:t>top</w:t>
-      </w:r>
-      <w:proofErr w:type="spellEnd"/>
-      <w:r>
-        <w:rPr>
-          <w:rFonts w:asciiTheme="majorBidi" w:hAnsiTheme="majorBidi" w:cstheme="majorBidi"/>
-          <w:sz w:val="24"/>
-          <w:szCs w:val="24"/>
-        </w:rPr>
-        <w:t xml:space="preserve"> create documents.</w:t>
+        <w:t xml:space="preserve"> you would like top create documents.</w:t>
       </w:r>
     </w:p>
     <w:p>
@@ -812,18 +686,8 @@
           <w:sz w:val="24"/>
           <w:szCs w:val="24"/>
         </w:rPr>
-        <w:t xml:space="preserve">create a file with a basic extension for you to </w:t>
-      </w:r>
-      <w:proofErr w:type="gramStart"/>
-      <w:r>
-        <w:rPr>
-          <w:rFonts w:asciiTheme="majorBidi" w:hAnsiTheme="majorBidi" w:cstheme="majorBidi"/>
-          <w:sz w:val="24"/>
-          <w:szCs w:val="24"/>
-        </w:rPr>
-        <w:t>use</w:t>
-      </w:r>
-      <w:proofErr w:type="gramEnd"/>
+        <w:t>create a file with a basic extension for you to use</w:t>
+      </w:r>
     </w:p>
     <w:p>
       <w:pPr>
@@ -858,25 +722,7 @@
           <w:sz w:val="24"/>
           <w:szCs w:val="24"/>
         </w:rPr>
-        <w:t xml:space="preserve">      then click on the last </w:t>
-      </w:r>
-      <w:proofErr w:type="spellStart"/>
-      <w:r>
-        <w:rPr>
-          <w:rFonts w:asciiTheme="majorBidi" w:hAnsiTheme="majorBidi" w:cstheme="majorBidi"/>
-          <w:sz w:val="24"/>
-          <w:szCs w:val="24"/>
-        </w:rPr>
-        <w:t>putton</w:t>
-      </w:r>
-      <w:proofErr w:type="spellEnd"/>
-      <w:r>
-        <w:rPr>
-          <w:rFonts w:asciiTheme="majorBidi" w:hAnsiTheme="majorBidi" w:cstheme="majorBidi"/>
-          <w:sz w:val="24"/>
-          <w:szCs w:val="24"/>
-        </w:rPr>
-        <w:t xml:space="preserve"> in the window, and a new file will have been created.</w:t>
+        <w:t xml:space="preserve">      then click on the last putton in the window, and a new file will have been created.</w:t>
       </w:r>
     </w:p>
     <w:p>
@@ -931,18 +777,8 @@
           <w:sz w:val="24"/>
           <w:szCs w:val="24"/>
         </w:rPr>
-        <w:t xml:space="preserve">    * try typing in the first window: create </w:t>
-      </w:r>
-      <w:proofErr w:type="gramStart"/>
-      <w:r>
-        <w:rPr>
-          <w:rFonts w:asciiTheme="majorBidi" w:hAnsiTheme="majorBidi" w:cstheme="majorBidi"/>
-          <w:sz w:val="24"/>
-          <w:szCs w:val="24"/>
-        </w:rPr>
-        <w:t>file</w:t>
-      </w:r>
-      <w:proofErr w:type="gramEnd"/>
+        <w:t xml:space="preserve">    * try typing in the first window: create file</w:t>
+      </w:r>
     </w:p>
     <w:p>
       <w:pPr>
@@ -1103,18 +939,8 @@
           <w:sz w:val="24"/>
           <w:szCs w:val="24"/>
         </w:rPr>
-        <w:t xml:space="preserve">      Only give the name, no other variables are </w:t>
-      </w:r>
-      <w:proofErr w:type="gramStart"/>
-      <w:r>
-        <w:rPr>
-          <w:rFonts w:asciiTheme="majorBidi" w:hAnsiTheme="majorBidi" w:cstheme="majorBidi"/>
-          <w:sz w:val="24"/>
-          <w:szCs w:val="24"/>
-        </w:rPr>
-        <w:t>needed</w:t>
-      </w:r>
-      <w:proofErr w:type="gramEnd"/>
+        <w:t xml:space="preserve">      Only give the name, no other variables are needed</w:t>
+      </w:r>
     </w:p>
     <w:p>
       <w:pPr>
@@ -1168,6 +994,102 @@
           <w:szCs w:val="24"/>
         </w:rPr>
         <w:t xml:space="preserve">      file to check that the information was properly put in there.</w:t>
+      </w:r>
+    </w:p>
+    <w:p>
+      <w:pPr>
+        <w:rPr>
+          <w:rFonts w:asciiTheme="majorBidi" w:hAnsiTheme="majorBidi" w:cstheme="majorBidi"/>
+          <w:sz w:val="24"/>
+          <w:szCs w:val="24"/>
+        </w:rPr>
+      </w:pPr>
+      <w:r>
+        <w:rPr>
+          <w:rFonts w:asciiTheme="majorBidi" w:hAnsiTheme="majorBidi" w:cstheme="majorBidi"/>
+          <w:sz w:val="24"/>
+          <w:szCs w:val="24"/>
+        </w:rPr>
+        <w:br w:type="page"/>
+      </w:r>
+    </w:p>
+    <w:p>
+      <w:pPr>
+        <w:spacing w:line="480" w:lineRule="auto"/>
+        <w:rPr>
+          <w:rFonts w:asciiTheme="majorBidi" w:hAnsiTheme="majorBidi" w:cstheme="majorBidi"/>
+          <w:sz w:val="24"/>
+          <w:szCs w:val="24"/>
+        </w:rPr>
+      </w:pPr>
+      <w:r>
+        <w:rPr>
+          <w:rFonts w:asciiTheme="majorBidi" w:hAnsiTheme="majorBidi" w:cstheme="majorBidi"/>
+          <w:sz w:val="24"/>
+          <w:szCs w:val="24"/>
+        </w:rPr>
+        <w:lastRenderedPageBreak/>
+        <w:t>Personal Experiences with this project:</w:t>
+      </w:r>
+    </w:p>
+    <w:p>
+      <w:pPr>
+        <w:spacing w:line="480" w:lineRule="auto"/>
+        <w:rPr>
+          <w:rFonts w:asciiTheme="majorBidi" w:hAnsiTheme="majorBidi" w:cstheme="majorBidi"/>
+          <w:sz w:val="24"/>
+          <w:szCs w:val="24"/>
+        </w:rPr>
+      </w:pPr>
+      <w:r>
+        <w:rPr>
+          <w:rFonts w:asciiTheme="majorBidi" w:hAnsiTheme="majorBidi" w:cstheme="majorBidi"/>
+          <w:sz w:val="24"/>
+          <w:szCs w:val="24"/>
+        </w:rPr>
+        <w:t xml:space="preserve">Abed: This project have proved to be a great opportunity to learn about the vitality of naming conventions and variable organization. It has also taught me that there is multiple ways to solve the same problem and how to recognize the nuances of said problems to decide the best course of action. It has also taught me to think from a different perspective to deal with edge cases and user error. Also Java is pretty darn slick. </w:t>
+      </w:r>
+    </w:p>
+    <w:p>
+      <w:pPr>
+        <w:spacing w:line="480" w:lineRule="auto"/>
+        <w:rPr>
+          <w:rFonts w:asciiTheme="majorBidi" w:hAnsiTheme="majorBidi" w:cstheme="majorBidi"/>
+          <w:sz w:val="24"/>
+          <w:szCs w:val="24"/>
+        </w:rPr>
+      </w:pPr>
+      <w:r>
+        <w:rPr>
+          <w:rFonts w:asciiTheme="majorBidi" w:hAnsiTheme="majorBidi" w:cstheme="majorBidi"/>
+          <w:sz w:val="24"/>
+          <w:szCs w:val="24"/>
+        </w:rPr>
+        <w:t xml:space="preserve">Trevor: This project has always been a dream of mine to create. I have not yet found a program that takes sentences and then translates that into proper code to be used. This program is closer to what I have imagined what I want my end goal project to be as, but while it does not do real translation, this is significantly closer than my previous attempt. Compared to my last version, it does not come close at all, and one day I will hopefully be able to make a program that can be used be tons of people, so that they can have an easier time coding starting off than I ever did. This project was a lot of fun to do and I can </w:t>
+      </w:r>
+      <w:r>
+        <w:rPr>
+          <w:rFonts w:asciiTheme="majorBidi" w:hAnsiTheme="majorBidi" w:cstheme="majorBidi"/>
+          <w:sz w:val="24"/>
+          <w:szCs w:val="24"/>
+        </w:rPr>
+        <w:t>definitely</w:t>
+      </w:r>
+      <w:r>
+        <w:rPr>
+          <w:rFonts w:asciiTheme="majorBidi" w:hAnsiTheme="majorBidi" w:cstheme="majorBidi"/>
+          <w:sz w:val="24"/>
+          <w:szCs w:val="24"/>
+        </w:rPr>
+        <w:t xml:space="preserve"> see myself taking this and working on it </w:t>
+      </w:r>
+      <w:r>
+        <w:rPr>
+          <w:rFonts w:asciiTheme="majorBidi" w:hAnsiTheme="majorBidi" w:cstheme="majorBidi"/>
+          <w:sz w:val="24"/>
+          <w:szCs w:val="24"/>
+        </w:rPr>
+        <w:t>in my spare time.</w:t>
       </w:r>
     </w:p>
     <w:p>

</xml_diff>